<commit_message>
added user role for insert, update, delete user
</commit_message>
<xml_diff>
--- a/eKartonRS2-Sistem preporuke.docx
+++ b/eKartonRS2-Sistem preporuke.docx
@@ -134,15 +134,7 @@
           <w:sz w:val="24"/>
           <w:szCs w:val="24"/>
         </w:rPr>
-        <w:t>K</w:t>
-      </w:r>
-      <w:r>
-        <w:rPr>
-          <w:rFonts w:ascii="Times New Roman" w:hAnsi="Times New Roman" w:cs="Times New Roman"/>
-          <w:sz w:val="24"/>
-          <w:szCs w:val="24"/>
-        </w:rPr>
-        <w:t>oristiti ce se na osnovu slicnosti izmedju doktora prikazivati listu doktora po visokim ocjenama. Koriste se ocjene koje je pacijent, anonimno ili ne, upisao za doktore. Koristi content based recommender.</w:t>
+        <w:t>Koristiti ce se na osnovu slicnosti izmedju doktora prikazivati listu doktora po visokim ocjenama. Koriste se ocjene koje je pacijent, anonimno ili ne, upisao za doktore. Koristi content based recommender.</w:t>
       </w:r>
     </w:p>
     <w:p>
@@ -274,6 +266,1288 @@
           <w:lang w:val="en-US"/>
         </w:rPr>
       </w:pPr>
+      <w:r>
+        <w:rPr>
+          <w:lang w:val="en-US"/>
+        </w:rPr>
+        <w:t xml:space="preserve">Na </w:t>
+      </w:r>
+      <w:proofErr w:type="spellStart"/>
+      <w:r>
+        <w:rPr>
+          <w:lang w:val="en-US"/>
+        </w:rPr>
+        <w:t>opciji</w:t>
+      </w:r>
+      <w:proofErr w:type="spellEnd"/>
+      <w:r>
+        <w:rPr>
+          <w:lang w:val="en-US"/>
+        </w:rPr>
+        <w:t xml:space="preserve"> More, </w:t>
+      </w:r>
+      <w:proofErr w:type="spellStart"/>
+      <w:r>
+        <w:rPr>
+          <w:lang w:val="en-US"/>
+        </w:rPr>
+        <w:t>posebno</w:t>
+      </w:r>
+      <w:proofErr w:type="spellEnd"/>
+      <w:r>
+        <w:rPr>
+          <w:lang w:val="en-US"/>
+        </w:rPr>
+        <w:t xml:space="preserve"> se </w:t>
+      </w:r>
+      <w:proofErr w:type="spellStart"/>
+      <w:r>
+        <w:rPr>
+          <w:lang w:val="en-US"/>
+        </w:rPr>
+        <w:t>moze</w:t>
+      </w:r>
+      <w:proofErr w:type="spellEnd"/>
+      <w:r>
+        <w:rPr>
+          <w:lang w:val="en-US"/>
+        </w:rPr>
+        <w:t xml:space="preserve"> </w:t>
+      </w:r>
+      <w:proofErr w:type="spellStart"/>
+      <w:r>
+        <w:rPr>
+          <w:lang w:val="en-US"/>
+        </w:rPr>
+        <w:t>vidjeti</w:t>
+      </w:r>
+      <w:proofErr w:type="spellEnd"/>
+      <w:r>
+        <w:rPr>
+          <w:lang w:val="en-US"/>
+        </w:rPr>
+        <w:t xml:space="preserve"> </w:t>
+      </w:r>
+      <w:proofErr w:type="spellStart"/>
+      <w:r>
+        <w:rPr>
+          <w:lang w:val="en-US"/>
+        </w:rPr>
+        <w:t>preporuceni</w:t>
+      </w:r>
+      <w:proofErr w:type="spellEnd"/>
+      <w:r>
+        <w:rPr>
+          <w:lang w:val="en-US"/>
+        </w:rPr>
+        <w:t xml:space="preserve"> </w:t>
+      </w:r>
+      <w:proofErr w:type="spellStart"/>
+      <w:r>
+        <w:rPr>
+          <w:lang w:val="en-US"/>
+        </w:rPr>
+        <w:t>doktori</w:t>
+      </w:r>
+      <w:proofErr w:type="spellEnd"/>
+      <w:r>
+        <w:rPr>
+          <w:lang w:val="en-US"/>
+        </w:rPr>
+        <w:t xml:space="preserve">. </w:t>
+      </w:r>
+      <w:proofErr w:type="spellStart"/>
+      <w:r>
+        <w:rPr>
+          <w:lang w:val="en-US"/>
+        </w:rPr>
+        <w:t>Ispisuju</w:t>
+      </w:r>
+      <w:proofErr w:type="spellEnd"/>
+      <w:r>
+        <w:rPr>
+          <w:lang w:val="en-US"/>
+        </w:rPr>
+        <w:t xml:space="preserve"> se </w:t>
+      </w:r>
+      <w:proofErr w:type="spellStart"/>
+      <w:r>
+        <w:rPr>
+          <w:lang w:val="en-US"/>
+        </w:rPr>
+        <w:t>ocjene</w:t>
+      </w:r>
+      <w:proofErr w:type="spellEnd"/>
+      <w:r>
+        <w:rPr>
+          <w:lang w:val="en-US"/>
+        </w:rPr>
+        <w:t xml:space="preserve"> za </w:t>
+      </w:r>
+      <w:proofErr w:type="spellStart"/>
+      <w:r>
+        <w:rPr>
+          <w:lang w:val="en-US"/>
+        </w:rPr>
+        <w:t>korisnika</w:t>
+      </w:r>
+      <w:proofErr w:type="spellEnd"/>
+      <w:r>
+        <w:rPr>
+          <w:lang w:val="en-US"/>
+        </w:rPr>
+        <w:t xml:space="preserve"> </w:t>
+      </w:r>
+      <w:proofErr w:type="spellStart"/>
+      <w:r>
+        <w:rPr>
+          <w:lang w:val="en-US"/>
+        </w:rPr>
+        <w:t>na</w:t>
+      </w:r>
+      <w:proofErr w:type="spellEnd"/>
+      <w:r>
+        <w:rPr>
+          <w:lang w:val="en-US"/>
+        </w:rPr>
+        <w:t xml:space="preserve"> </w:t>
+      </w:r>
+      <w:proofErr w:type="spellStart"/>
+      <w:r>
+        <w:rPr>
+          <w:lang w:val="en-US"/>
+        </w:rPr>
+        <w:t>osnovu</w:t>
+      </w:r>
+      <w:proofErr w:type="spellEnd"/>
+      <w:r>
+        <w:rPr>
+          <w:lang w:val="en-US"/>
+        </w:rPr>
+        <w:t xml:space="preserve"> </w:t>
+      </w:r>
+      <w:proofErr w:type="spellStart"/>
+      <w:r>
+        <w:rPr>
+          <w:lang w:val="en-US"/>
+        </w:rPr>
+        <w:t>njegove</w:t>
+      </w:r>
+      <w:proofErr w:type="spellEnd"/>
+      <w:r>
+        <w:rPr>
+          <w:lang w:val="en-US"/>
+        </w:rPr>
+        <w:t xml:space="preserve"> </w:t>
+      </w:r>
+      <w:proofErr w:type="spellStart"/>
+      <w:r>
+        <w:rPr>
+          <w:lang w:val="en-US"/>
+        </w:rPr>
+        <w:t>prosjecne</w:t>
+      </w:r>
+      <w:proofErr w:type="spellEnd"/>
+      <w:r>
+        <w:rPr>
+          <w:lang w:val="en-US"/>
+        </w:rPr>
+        <w:t xml:space="preserve"> </w:t>
+      </w:r>
+      <w:proofErr w:type="spellStart"/>
+      <w:r>
+        <w:rPr>
+          <w:lang w:val="en-US"/>
+        </w:rPr>
+        <w:t>ocjene</w:t>
+      </w:r>
+      <w:proofErr w:type="spellEnd"/>
+      <w:r>
+        <w:rPr>
+          <w:lang w:val="en-US"/>
+        </w:rPr>
+        <w:t xml:space="preserve">, u </w:t>
+      </w:r>
+      <w:proofErr w:type="spellStart"/>
+      <w:r>
+        <w:rPr>
+          <w:lang w:val="en-US"/>
+        </w:rPr>
+        <w:t>ovom</w:t>
+      </w:r>
+      <w:proofErr w:type="spellEnd"/>
+      <w:r>
+        <w:rPr>
+          <w:lang w:val="en-US"/>
+        </w:rPr>
+        <w:t xml:space="preserve"> </w:t>
+      </w:r>
+      <w:proofErr w:type="spellStart"/>
+      <w:r>
+        <w:rPr>
+          <w:lang w:val="en-US"/>
+        </w:rPr>
+        <w:t>slucaju</w:t>
+      </w:r>
+      <w:proofErr w:type="spellEnd"/>
+      <w:r>
+        <w:rPr>
+          <w:lang w:val="en-US"/>
+        </w:rPr>
+        <w:t xml:space="preserve"> </w:t>
+      </w:r>
+      <w:proofErr w:type="spellStart"/>
+      <w:r>
+        <w:rPr>
+          <w:lang w:val="en-US"/>
+        </w:rPr>
+        <w:t>prikazane</w:t>
+      </w:r>
+      <w:proofErr w:type="spellEnd"/>
+      <w:r>
+        <w:rPr>
+          <w:lang w:val="en-US"/>
+        </w:rPr>
+        <w:t xml:space="preserve"> </w:t>
+      </w:r>
+      <w:proofErr w:type="spellStart"/>
+      <w:r>
+        <w:rPr>
+          <w:lang w:val="en-US"/>
+        </w:rPr>
+        <w:t>su</w:t>
+      </w:r>
+      <w:proofErr w:type="spellEnd"/>
+      <w:r>
+        <w:rPr>
+          <w:lang w:val="en-US"/>
+        </w:rPr>
+        <w:t xml:space="preserve"> </w:t>
+      </w:r>
+      <w:proofErr w:type="spellStart"/>
+      <w:r>
+        <w:rPr>
+          <w:lang w:val="en-US"/>
+        </w:rPr>
+        <w:t>ocjene</w:t>
+      </w:r>
+      <w:proofErr w:type="spellEnd"/>
+      <w:r>
+        <w:rPr>
+          <w:lang w:val="en-US"/>
+        </w:rPr>
+        <w:t xml:space="preserve"> od 4-5, I </w:t>
+      </w:r>
+      <w:proofErr w:type="spellStart"/>
+      <w:r>
+        <w:rPr>
+          <w:lang w:val="en-US"/>
+        </w:rPr>
+        <w:t>doktori</w:t>
+      </w:r>
+      <w:proofErr w:type="spellEnd"/>
+      <w:r>
+        <w:rPr>
+          <w:lang w:val="en-US"/>
+        </w:rPr>
+        <w:t xml:space="preserve"> koji </w:t>
+      </w:r>
+      <w:proofErr w:type="spellStart"/>
+      <w:r>
+        <w:rPr>
+          <w:lang w:val="en-US"/>
+        </w:rPr>
+        <w:t>imaju</w:t>
+      </w:r>
+      <w:proofErr w:type="spellEnd"/>
+      <w:r>
+        <w:rPr>
+          <w:lang w:val="en-US"/>
+        </w:rPr>
+        <w:t xml:space="preserve"> </w:t>
+      </w:r>
+      <w:proofErr w:type="spellStart"/>
+      <w:r>
+        <w:rPr>
+          <w:lang w:val="en-US"/>
+        </w:rPr>
+        <w:t>tu</w:t>
+      </w:r>
+      <w:proofErr w:type="spellEnd"/>
+      <w:r>
+        <w:rPr>
+          <w:lang w:val="en-US"/>
+        </w:rPr>
+        <w:t xml:space="preserve"> </w:t>
+      </w:r>
+      <w:proofErr w:type="spellStart"/>
+      <w:r>
+        <w:rPr>
+          <w:lang w:val="en-US"/>
+        </w:rPr>
+        <w:t>prosjecnu</w:t>
+      </w:r>
+      <w:proofErr w:type="spellEnd"/>
+      <w:r>
+        <w:rPr>
+          <w:lang w:val="en-US"/>
+        </w:rPr>
+        <w:t xml:space="preserve"> </w:t>
+      </w:r>
+      <w:proofErr w:type="spellStart"/>
+      <w:r>
+        <w:rPr>
+          <w:lang w:val="en-US"/>
+        </w:rPr>
+        <w:t>ocjenu</w:t>
+      </w:r>
+      <w:proofErr w:type="spellEnd"/>
+      <w:r>
+        <w:rPr>
+          <w:lang w:val="en-US"/>
+        </w:rPr>
+        <w:t xml:space="preserve">, </w:t>
+      </w:r>
+      <w:proofErr w:type="spellStart"/>
+      <w:r>
+        <w:rPr>
+          <w:lang w:val="en-US"/>
+        </w:rPr>
+        <w:t>jer</w:t>
+      </w:r>
+      <w:proofErr w:type="spellEnd"/>
+      <w:r>
+        <w:rPr>
+          <w:lang w:val="en-US"/>
+        </w:rPr>
+        <w:t xml:space="preserve"> se </w:t>
+      </w:r>
+      <w:proofErr w:type="spellStart"/>
+      <w:r>
+        <w:rPr>
+          <w:lang w:val="en-US"/>
+        </w:rPr>
+        <w:t>smatra</w:t>
+      </w:r>
+      <w:proofErr w:type="spellEnd"/>
+      <w:r>
+        <w:rPr>
+          <w:lang w:val="en-US"/>
+        </w:rPr>
+        <w:t xml:space="preserve"> </w:t>
+      </w:r>
+      <w:proofErr w:type="spellStart"/>
+      <w:r>
+        <w:rPr>
+          <w:lang w:val="en-US"/>
+        </w:rPr>
+        <w:t>da</w:t>
+      </w:r>
+      <w:proofErr w:type="spellEnd"/>
+      <w:r>
+        <w:rPr>
+          <w:lang w:val="en-US"/>
+        </w:rPr>
+        <w:t xml:space="preserve"> </w:t>
+      </w:r>
+      <w:proofErr w:type="spellStart"/>
+      <w:r>
+        <w:rPr>
+          <w:lang w:val="en-US"/>
+        </w:rPr>
+        <w:t>su</w:t>
+      </w:r>
+      <w:proofErr w:type="spellEnd"/>
+      <w:r>
+        <w:rPr>
+          <w:lang w:val="en-US"/>
+        </w:rPr>
+        <w:t xml:space="preserve"> </w:t>
+      </w:r>
+      <w:proofErr w:type="spellStart"/>
+      <w:r>
+        <w:rPr>
+          <w:lang w:val="en-US"/>
+        </w:rPr>
+        <w:t>najbolji</w:t>
+      </w:r>
+      <w:proofErr w:type="spellEnd"/>
+      <w:r>
+        <w:rPr>
+          <w:lang w:val="en-US"/>
+        </w:rPr>
+        <w:t>.</w:t>
+      </w:r>
+    </w:p>
+    <w:p>
+      <w:pPr>
+        <w:rPr>
+          <w:lang w:val="en-US"/>
+        </w:rPr>
+      </w:pPr>
+      <w:r>
+        <w:rPr>
+          <w:noProof/>
+          <w:lang w:val="en-US"/>
+        </w:rPr>
+        <w:drawing>
+          <wp:inline distT="0" distB="0" distL="0" distR="0" wp14:anchorId="3BC60E15" wp14:editId="2B39204C">
+            <wp:extent cx="1859280" cy="3797440"/>
+            <wp:effectExtent l="0" t="0" r="7620" b="0"/>
+            <wp:docPr id="1" name="Picture 1"/>
+            <wp:cNvGraphicFramePr>
+              <a:graphicFrameLocks xmlns:a="http://schemas.openxmlformats.org/drawingml/2006/main" noChangeAspect="1"/>
+            </wp:cNvGraphicFramePr>
+            <a:graphic xmlns:a="http://schemas.openxmlformats.org/drawingml/2006/main">
+              <a:graphicData uri="http://schemas.openxmlformats.org/drawingml/2006/picture">
+                <pic:pic xmlns:pic="http://schemas.openxmlformats.org/drawingml/2006/picture">
+                  <pic:nvPicPr>
+                    <pic:cNvPr id="1" name="Picture 1"/>
+                    <pic:cNvPicPr/>
+                  </pic:nvPicPr>
+                  <pic:blipFill>
+                    <a:blip r:embed="rId5" cstate="print">
+                      <a:extLst>
+                        <a:ext uri="{28A0092B-C50C-407E-A947-70E740481C1C}">
+                          <a14:useLocalDpi xmlns:a14="http://schemas.microsoft.com/office/drawing/2010/main" val="0"/>
+                        </a:ext>
+                      </a:extLst>
+                    </a:blip>
+                    <a:stretch>
+                      <a:fillRect/>
+                    </a:stretch>
+                  </pic:blipFill>
+                  <pic:spPr>
+                    <a:xfrm>
+                      <a:off x="0" y="0"/>
+                      <a:ext cx="1877807" cy="3835279"/>
+                    </a:xfrm>
+                    <a:prstGeom prst="rect">
+                      <a:avLst/>
+                    </a:prstGeom>
+                  </pic:spPr>
+                </pic:pic>
+              </a:graphicData>
+            </a:graphic>
+          </wp:inline>
+        </w:drawing>
+      </w:r>
+      <w:r>
+        <w:rPr>
+          <w:noProof/>
+          <w:lang w:val="en-US"/>
+        </w:rPr>
+        <w:drawing>
+          <wp:inline distT="0" distB="0" distL="0" distR="0" wp14:anchorId="2DE258AE" wp14:editId="0387C190">
+            <wp:extent cx="1828800" cy="3781775"/>
+            <wp:effectExtent l="0" t="0" r="0" b="9525"/>
+            <wp:docPr id="3" name="Picture 3"/>
+            <wp:cNvGraphicFramePr>
+              <a:graphicFrameLocks xmlns:a="http://schemas.openxmlformats.org/drawingml/2006/main" noChangeAspect="1"/>
+            </wp:cNvGraphicFramePr>
+            <a:graphic xmlns:a="http://schemas.openxmlformats.org/drawingml/2006/main">
+              <a:graphicData uri="http://schemas.openxmlformats.org/drawingml/2006/picture">
+                <pic:pic xmlns:pic="http://schemas.openxmlformats.org/drawingml/2006/picture">
+                  <pic:nvPicPr>
+                    <pic:cNvPr id="3" name="Picture 3"/>
+                    <pic:cNvPicPr/>
+                  </pic:nvPicPr>
+                  <pic:blipFill>
+                    <a:blip r:embed="rId6" cstate="print">
+                      <a:extLst>
+                        <a:ext uri="{28A0092B-C50C-407E-A947-70E740481C1C}">
+                          <a14:useLocalDpi xmlns:a14="http://schemas.microsoft.com/office/drawing/2010/main" val="0"/>
+                        </a:ext>
+                      </a:extLst>
+                    </a:blip>
+                    <a:stretch>
+                      <a:fillRect/>
+                    </a:stretch>
+                  </pic:blipFill>
+                  <pic:spPr>
+                    <a:xfrm>
+                      <a:off x="0" y="0"/>
+                      <a:ext cx="1856671" cy="3839410"/>
+                    </a:xfrm>
+                    <a:prstGeom prst="rect">
+                      <a:avLst/>
+                    </a:prstGeom>
+                  </pic:spPr>
+                </pic:pic>
+              </a:graphicData>
+            </a:graphic>
+          </wp:inline>
+        </w:drawing>
+      </w:r>
+      <w:r>
+        <w:rPr>
+          <w:noProof/>
+          <w:lang w:val="en-US"/>
+        </w:rPr>
+        <w:drawing>
+          <wp:inline distT="0" distB="0" distL="0" distR="0" wp14:anchorId="28F024CA" wp14:editId="1DDDC531">
+            <wp:extent cx="1734788" cy="3557547"/>
+            <wp:effectExtent l="0" t="0" r="0" b="5080"/>
+            <wp:docPr id="4" name="Picture 4"/>
+            <wp:cNvGraphicFramePr>
+              <a:graphicFrameLocks xmlns:a="http://schemas.openxmlformats.org/drawingml/2006/main" noChangeAspect="1"/>
+            </wp:cNvGraphicFramePr>
+            <a:graphic xmlns:a="http://schemas.openxmlformats.org/drawingml/2006/main">
+              <a:graphicData uri="http://schemas.openxmlformats.org/drawingml/2006/picture">
+                <pic:pic xmlns:pic="http://schemas.openxmlformats.org/drawingml/2006/picture">
+                  <pic:nvPicPr>
+                    <pic:cNvPr id="4" name="Picture 4"/>
+                    <pic:cNvPicPr/>
+                  </pic:nvPicPr>
+                  <pic:blipFill>
+                    <a:blip r:embed="rId7" cstate="print">
+                      <a:extLst>
+                        <a:ext uri="{28A0092B-C50C-407E-A947-70E740481C1C}">
+                          <a14:useLocalDpi xmlns:a14="http://schemas.microsoft.com/office/drawing/2010/main" val="0"/>
+                        </a:ext>
+                      </a:extLst>
+                    </a:blip>
+                    <a:stretch>
+                      <a:fillRect/>
+                    </a:stretch>
+                  </pic:blipFill>
+                  <pic:spPr>
+                    <a:xfrm>
+                      <a:off x="0" y="0"/>
+                      <a:ext cx="1751825" cy="3592485"/>
+                    </a:xfrm>
+                    <a:prstGeom prst="rect">
+                      <a:avLst/>
+                    </a:prstGeom>
+                  </pic:spPr>
+                </pic:pic>
+              </a:graphicData>
+            </a:graphic>
+          </wp:inline>
+        </w:drawing>
+      </w:r>
+      <w:r>
+        <w:rPr>
+          <w:lang w:val="en-US"/>
+        </w:rPr>
+        <w:t xml:space="preserve">   </w:t>
+      </w:r>
+    </w:p>
+    <w:p>
+      <w:pPr>
+        <w:rPr>
+          <w:lang w:val="en-US"/>
+        </w:rPr>
+      </w:pPr>
+    </w:p>
+    <w:p>
+      <w:pPr>
+        <w:rPr>
+          <w:lang w:val="en-US"/>
+        </w:rPr>
+      </w:pPr>
+      <w:proofErr w:type="spellStart"/>
+      <w:r>
+        <w:rPr>
+          <w:lang w:val="en-US"/>
+        </w:rPr>
+        <w:t>Prilikom</w:t>
+      </w:r>
+      <w:proofErr w:type="spellEnd"/>
+      <w:r>
+        <w:rPr>
+          <w:lang w:val="en-US"/>
+        </w:rPr>
+        <w:t xml:space="preserve"> </w:t>
+      </w:r>
+      <w:proofErr w:type="spellStart"/>
+      <w:r>
+        <w:rPr>
+          <w:lang w:val="en-US"/>
+        </w:rPr>
+        <w:t>zakazivanja</w:t>
+      </w:r>
+      <w:proofErr w:type="spellEnd"/>
+      <w:r>
+        <w:rPr>
+          <w:lang w:val="en-US"/>
+        </w:rPr>
+        <w:t xml:space="preserve"> termina </w:t>
+      </w:r>
+      <w:proofErr w:type="spellStart"/>
+      <w:r>
+        <w:rPr>
+          <w:lang w:val="en-US"/>
+        </w:rPr>
+        <w:t>pregleda</w:t>
+      </w:r>
+      <w:proofErr w:type="spellEnd"/>
+      <w:r>
+        <w:rPr>
+          <w:lang w:val="en-US"/>
+        </w:rPr>
+        <w:t xml:space="preserve">, </w:t>
+      </w:r>
+      <w:proofErr w:type="spellStart"/>
+      <w:r>
+        <w:rPr>
+          <w:lang w:val="en-US"/>
+        </w:rPr>
+        <w:t>prije</w:t>
+      </w:r>
+      <w:proofErr w:type="spellEnd"/>
+      <w:r>
+        <w:rPr>
+          <w:lang w:val="en-US"/>
+        </w:rPr>
+        <w:t xml:space="preserve"> </w:t>
+      </w:r>
+      <w:proofErr w:type="spellStart"/>
+      <w:r>
+        <w:rPr>
+          <w:lang w:val="en-US"/>
+        </w:rPr>
+        <w:t>nego</w:t>
+      </w:r>
+      <w:proofErr w:type="spellEnd"/>
+      <w:r>
+        <w:rPr>
+          <w:lang w:val="en-US"/>
+        </w:rPr>
+        <w:t xml:space="preserve"> se </w:t>
+      </w:r>
+      <w:proofErr w:type="spellStart"/>
+      <w:r>
+        <w:rPr>
+          <w:lang w:val="en-US"/>
+        </w:rPr>
+        <w:t>odabere</w:t>
+      </w:r>
+      <w:proofErr w:type="spellEnd"/>
+      <w:r>
+        <w:rPr>
+          <w:lang w:val="en-US"/>
+        </w:rPr>
+        <w:t xml:space="preserve"> </w:t>
+      </w:r>
+      <w:proofErr w:type="spellStart"/>
+      <w:r>
+        <w:rPr>
+          <w:lang w:val="en-US"/>
+        </w:rPr>
+        <w:t>doktor</w:t>
+      </w:r>
+      <w:proofErr w:type="spellEnd"/>
+      <w:r>
+        <w:rPr>
+          <w:lang w:val="en-US"/>
+        </w:rPr>
+        <w:t xml:space="preserve"> </w:t>
+      </w:r>
+      <w:proofErr w:type="spellStart"/>
+      <w:r>
+        <w:rPr>
+          <w:lang w:val="en-US"/>
+        </w:rPr>
+        <w:t>iz</w:t>
+      </w:r>
+      <w:proofErr w:type="spellEnd"/>
+      <w:r>
+        <w:rPr>
+          <w:lang w:val="en-US"/>
+        </w:rPr>
+        <w:t xml:space="preserve"> </w:t>
+      </w:r>
+      <w:proofErr w:type="spellStart"/>
+      <w:r>
+        <w:rPr>
+          <w:lang w:val="en-US"/>
+        </w:rPr>
+        <w:t>liste</w:t>
+      </w:r>
+      <w:proofErr w:type="spellEnd"/>
+      <w:r>
+        <w:rPr>
+          <w:lang w:val="en-US"/>
+        </w:rPr>
+        <w:t xml:space="preserve"> </w:t>
+      </w:r>
+      <w:proofErr w:type="spellStart"/>
+      <w:r>
+        <w:rPr>
+          <w:lang w:val="en-US"/>
+        </w:rPr>
+        <w:t>svih</w:t>
+      </w:r>
+      <w:proofErr w:type="spellEnd"/>
+      <w:r>
+        <w:rPr>
+          <w:lang w:val="en-US"/>
+        </w:rPr>
+        <w:t xml:space="preserve"> </w:t>
+      </w:r>
+      <w:proofErr w:type="spellStart"/>
+      <w:r>
+        <w:rPr>
+          <w:lang w:val="en-US"/>
+        </w:rPr>
+        <w:t>doktora</w:t>
+      </w:r>
+      <w:proofErr w:type="spellEnd"/>
+      <w:r>
+        <w:rPr>
+          <w:lang w:val="en-US"/>
+        </w:rPr>
+        <w:t xml:space="preserve">, </w:t>
+      </w:r>
+      <w:proofErr w:type="spellStart"/>
+      <w:r>
+        <w:rPr>
+          <w:lang w:val="en-US"/>
+        </w:rPr>
+        <w:t>moze</w:t>
+      </w:r>
+      <w:proofErr w:type="spellEnd"/>
+      <w:r>
+        <w:rPr>
+          <w:lang w:val="en-US"/>
+        </w:rPr>
+        <w:t xml:space="preserve"> da </w:t>
+      </w:r>
+      <w:proofErr w:type="spellStart"/>
+      <w:r>
+        <w:rPr>
+          <w:lang w:val="en-US"/>
+        </w:rPr>
+        <w:t>vidi</w:t>
+      </w:r>
+      <w:proofErr w:type="spellEnd"/>
+      <w:r>
+        <w:rPr>
+          <w:lang w:val="en-US"/>
+        </w:rPr>
+        <w:t xml:space="preserve"> </w:t>
+      </w:r>
+      <w:proofErr w:type="spellStart"/>
+      <w:r>
+        <w:rPr>
+          <w:lang w:val="en-US"/>
+        </w:rPr>
+        <w:t>listu</w:t>
+      </w:r>
+      <w:proofErr w:type="spellEnd"/>
+      <w:r>
+        <w:rPr>
+          <w:lang w:val="en-US"/>
+        </w:rPr>
+        <w:t xml:space="preserve"> </w:t>
+      </w:r>
+      <w:proofErr w:type="spellStart"/>
+      <w:r>
+        <w:rPr>
+          <w:lang w:val="en-US"/>
+        </w:rPr>
+        <w:t>svih</w:t>
+      </w:r>
+      <w:proofErr w:type="spellEnd"/>
+      <w:r>
+        <w:rPr>
+          <w:lang w:val="en-US"/>
+        </w:rPr>
+        <w:t xml:space="preserve"> </w:t>
+      </w:r>
+      <w:proofErr w:type="spellStart"/>
+      <w:r>
+        <w:rPr>
+          <w:lang w:val="en-US"/>
+        </w:rPr>
+        <w:t>preporucenih</w:t>
+      </w:r>
+      <w:proofErr w:type="spellEnd"/>
+      <w:r>
+        <w:rPr>
+          <w:lang w:val="en-US"/>
+        </w:rPr>
+        <w:t xml:space="preserve"> </w:t>
+      </w:r>
+      <w:proofErr w:type="spellStart"/>
+      <w:r>
+        <w:rPr>
+          <w:lang w:val="en-US"/>
+        </w:rPr>
+        <w:t>doktora</w:t>
+      </w:r>
+      <w:proofErr w:type="spellEnd"/>
+      <w:r>
+        <w:rPr>
+          <w:lang w:val="en-US"/>
+        </w:rPr>
+        <w:t>.</w:t>
+      </w:r>
+    </w:p>
+    <w:p>
+      <w:pPr>
+        <w:rPr>
+          <w:lang w:val="en-US"/>
+        </w:rPr>
+      </w:pPr>
+      <w:r>
+        <w:rPr>
+          <w:noProof/>
+          <w:lang w:val="en-US"/>
+        </w:rPr>
+        <w:lastRenderedPageBreak/>
+        <w:drawing>
+          <wp:inline distT="0" distB="0" distL="0" distR="0" wp14:anchorId="7CD65731" wp14:editId="09A5F36A">
+            <wp:extent cx="1632766" cy="3345180"/>
+            <wp:effectExtent l="0" t="0" r="5715" b="7620"/>
+            <wp:docPr id="5" name="Picture 5"/>
+            <wp:cNvGraphicFramePr>
+              <a:graphicFrameLocks xmlns:a="http://schemas.openxmlformats.org/drawingml/2006/main" noChangeAspect="1"/>
+            </wp:cNvGraphicFramePr>
+            <a:graphic xmlns:a="http://schemas.openxmlformats.org/drawingml/2006/main">
+              <a:graphicData uri="http://schemas.openxmlformats.org/drawingml/2006/picture">
+                <pic:pic xmlns:pic="http://schemas.openxmlformats.org/drawingml/2006/picture">
+                  <pic:nvPicPr>
+                    <pic:cNvPr id="5" name="Picture 5"/>
+                    <pic:cNvPicPr/>
+                  </pic:nvPicPr>
+                  <pic:blipFill>
+                    <a:blip r:embed="rId8" cstate="print">
+                      <a:extLst>
+                        <a:ext uri="{28A0092B-C50C-407E-A947-70E740481C1C}">
+                          <a14:useLocalDpi xmlns:a14="http://schemas.microsoft.com/office/drawing/2010/main" val="0"/>
+                        </a:ext>
+                      </a:extLst>
+                    </a:blip>
+                    <a:stretch>
+                      <a:fillRect/>
+                    </a:stretch>
+                  </pic:blipFill>
+                  <pic:spPr>
+                    <a:xfrm>
+                      <a:off x="0" y="0"/>
+                      <a:ext cx="1651189" cy="3382925"/>
+                    </a:xfrm>
+                    <a:prstGeom prst="rect">
+                      <a:avLst/>
+                    </a:prstGeom>
+                  </pic:spPr>
+                </pic:pic>
+              </a:graphicData>
+            </a:graphic>
+          </wp:inline>
+        </w:drawing>
+      </w:r>
+    </w:p>
+    <w:p>
+      <w:pPr>
+        <w:rPr>
+          <w:lang w:val="en-US"/>
+        </w:rPr>
+      </w:pPr>
+    </w:p>
+    <w:p>
+      <w:pPr>
+        <w:rPr>
+          <w:lang w:val="en-US"/>
+        </w:rPr>
+      </w:pPr>
+      <w:proofErr w:type="spellStart"/>
+      <w:r>
+        <w:rPr>
+          <w:lang w:val="en-US"/>
+        </w:rPr>
+        <w:t>Ocjena</w:t>
+      </w:r>
+      <w:proofErr w:type="spellEnd"/>
+      <w:r>
+        <w:rPr>
+          <w:lang w:val="en-US"/>
+        </w:rPr>
+        <w:t xml:space="preserve"> se </w:t>
+      </w:r>
+      <w:proofErr w:type="spellStart"/>
+      <w:r>
+        <w:rPr>
+          <w:lang w:val="en-US"/>
+        </w:rPr>
+        <w:t>dodaje</w:t>
+      </w:r>
+      <w:proofErr w:type="spellEnd"/>
+      <w:r>
+        <w:rPr>
+          <w:lang w:val="en-US"/>
+        </w:rPr>
+        <w:t xml:space="preserve"> </w:t>
+      </w:r>
+      <w:proofErr w:type="spellStart"/>
+      <w:r>
+        <w:rPr>
+          <w:lang w:val="en-US"/>
+        </w:rPr>
+        <w:t>na</w:t>
+      </w:r>
+      <w:proofErr w:type="spellEnd"/>
+      <w:r>
+        <w:rPr>
+          <w:lang w:val="en-US"/>
+        </w:rPr>
+        <w:t xml:space="preserve"> </w:t>
+      </w:r>
+      <w:proofErr w:type="spellStart"/>
+      <w:r>
+        <w:rPr>
+          <w:lang w:val="en-US"/>
+        </w:rPr>
+        <w:t>osnovu</w:t>
+      </w:r>
+      <w:proofErr w:type="spellEnd"/>
+      <w:r>
+        <w:rPr>
+          <w:lang w:val="en-US"/>
+        </w:rPr>
+        <w:t xml:space="preserve"> </w:t>
+      </w:r>
+      <w:proofErr w:type="spellStart"/>
+      <w:r>
+        <w:rPr>
+          <w:lang w:val="en-US"/>
+        </w:rPr>
+        <w:t>iskustva</w:t>
+      </w:r>
+      <w:proofErr w:type="spellEnd"/>
+      <w:r>
+        <w:rPr>
+          <w:lang w:val="en-US"/>
+        </w:rPr>
+        <w:t xml:space="preserve"> </w:t>
+      </w:r>
+      <w:proofErr w:type="spellStart"/>
+      <w:r>
+        <w:rPr>
+          <w:lang w:val="en-US"/>
+        </w:rPr>
+        <w:t>koje</w:t>
+      </w:r>
+      <w:proofErr w:type="spellEnd"/>
+      <w:r>
+        <w:rPr>
+          <w:lang w:val="en-US"/>
+        </w:rPr>
+        <w:t xml:space="preserve"> je </w:t>
+      </w:r>
+      <w:proofErr w:type="spellStart"/>
+      <w:r>
+        <w:rPr>
+          <w:lang w:val="en-US"/>
+        </w:rPr>
+        <w:t>korisnik</w:t>
+      </w:r>
+      <w:proofErr w:type="spellEnd"/>
+      <w:r>
+        <w:rPr>
+          <w:lang w:val="en-US"/>
+        </w:rPr>
+        <w:t xml:space="preserve"> </w:t>
+      </w:r>
+      <w:proofErr w:type="spellStart"/>
+      <w:r>
+        <w:rPr>
+          <w:lang w:val="en-US"/>
+        </w:rPr>
+        <w:t>imao</w:t>
+      </w:r>
+      <w:proofErr w:type="spellEnd"/>
+      <w:r>
+        <w:rPr>
+          <w:lang w:val="en-US"/>
+        </w:rPr>
+        <w:t xml:space="preserve"> s </w:t>
+      </w:r>
+      <w:proofErr w:type="spellStart"/>
+      <w:r>
+        <w:rPr>
+          <w:lang w:val="en-US"/>
+        </w:rPr>
+        <w:t>tim</w:t>
+      </w:r>
+      <w:proofErr w:type="spellEnd"/>
+      <w:r>
+        <w:rPr>
+          <w:lang w:val="en-US"/>
+        </w:rPr>
+        <w:t xml:space="preserve"> </w:t>
+      </w:r>
+      <w:proofErr w:type="spellStart"/>
+      <w:r>
+        <w:rPr>
+          <w:lang w:val="en-US"/>
+        </w:rPr>
+        <w:t>doktorom</w:t>
+      </w:r>
+      <w:proofErr w:type="spellEnd"/>
+      <w:r>
+        <w:rPr>
+          <w:lang w:val="en-US"/>
+        </w:rPr>
+        <w:t xml:space="preserve"> </w:t>
+      </w:r>
+      <w:proofErr w:type="spellStart"/>
+      <w:r>
+        <w:rPr>
+          <w:lang w:val="en-US"/>
+        </w:rPr>
+        <w:t>na</w:t>
+      </w:r>
+      <w:proofErr w:type="spellEnd"/>
+      <w:r>
+        <w:rPr>
+          <w:lang w:val="en-US"/>
+        </w:rPr>
+        <w:t xml:space="preserve"> </w:t>
+      </w:r>
+      <w:proofErr w:type="spellStart"/>
+      <w:r>
+        <w:rPr>
+          <w:lang w:val="en-US"/>
+        </w:rPr>
+        <w:t>njegovom</w:t>
+      </w:r>
+      <w:proofErr w:type="spellEnd"/>
+      <w:r>
+        <w:rPr>
+          <w:lang w:val="en-US"/>
+        </w:rPr>
+        <w:t xml:space="preserve"> </w:t>
+      </w:r>
+      <w:proofErr w:type="spellStart"/>
+      <w:r>
+        <w:rPr>
+          <w:lang w:val="en-US"/>
+        </w:rPr>
+        <w:t>pregledu</w:t>
+      </w:r>
+      <w:proofErr w:type="spellEnd"/>
+      <w:r>
+        <w:rPr>
+          <w:lang w:val="en-US"/>
+        </w:rPr>
+        <w:t xml:space="preserve">, pa se </w:t>
+      </w:r>
+      <w:proofErr w:type="spellStart"/>
+      <w:r>
+        <w:rPr>
+          <w:lang w:val="en-US"/>
+        </w:rPr>
+        <w:t>upisuje</w:t>
+      </w:r>
+      <w:proofErr w:type="spellEnd"/>
+      <w:r>
+        <w:rPr>
+          <w:lang w:val="en-US"/>
+        </w:rPr>
+        <w:t xml:space="preserve"> </w:t>
+      </w:r>
+      <w:proofErr w:type="spellStart"/>
+      <w:r>
+        <w:rPr>
+          <w:lang w:val="en-US"/>
+        </w:rPr>
+        <w:t>razlog</w:t>
+      </w:r>
+      <w:proofErr w:type="spellEnd"/>
+      <w:r>
+        <w:rPr>
+          <w:lang w:val="en-US"/>
+        </w:rPr>
+        <w:t xml:space="preserve"> </w:t>
+      </w:r>
+      <w:proofErr w:type="spellStart"/>
+      <w:r>
+        <w:rPr>
+          <w:lang w:val="en-US"/>
+        </w:rPr>
+        <w:t>dodjeljivanje</w:t>
+      </w:r>
+      <w:proofErr w:type="spellEnd"/>
+      <w:r>
+        <w:rPr>
+          <w:lang w:val="en-US"/>
+        </w:rPr>
+        <w:t xml:space="preserve"> </w:t>
+      </w:r>
+      <w:proofErr w:type="spellStart"/>
+      <w:r>
+        <w:rPr>
+          <w:lang w:val="en-US"/>
+        </w:rPr>
+        <w:t>te</w:t>
+      </w:r>
+      <w:proofErr w:type="spellEnd"/>
+      <w:r>
+        <w:rPr>
+          <w:lang w:val="en-US"/>
+        </w:rPr>
+        <w:t xml:space="preserve"> </w:t>
+      </w:r>
+      <w:proofErr w:type="spellStart"/>
+      <w:r>
+        <w:rPr>
+          <w:lang w:val="en-US"/>
+        </w:rPr>
+        <w:t>ocjene</w:t>
+      </w:r>
+      <w:proofErr w:type="spellEnd"/>
+      <w:r>
+        <w:rPr>
+          <w:lang w:val="en-US"/>
+        </w:rPr>
+        <w:t xml:space="preserve">, </w:t>
+      </w:r>
+      <w:proofErr w:type="spellStart"/>
+      <w:r>
+        <w:rPr>
+          <w:lang w:val="en-US"/>
+        </w:rPr>
+        <w:t>ocjena</w:t>
+      </w:r>
+      <w:proofErr w:type="spellEnd"/>
+      <w:r>
+        <w:rPr>
+          <w:lang w:val="en-US"/>
+        </w:rPr>
+        <w:t xml:space="preserve"> I koji </w:t>
+      </w:r>
+      <w:proofErr w:type="spellStart"/>
+      <w:r>
+        <w:rPr>
+          <w:lang w:val="en-US"/>
+        </w:rPr>
+        <w:t>doktor</w:t>
+      </w:r>
+      <w:proofErr w:type="spellEnd"/>
+      <w:r>
+        <w:rPr>
+          <w:lang w:val="en-US"/>
+        </w:rPr>
+        <w:t xml:space="preserve"> je u </w:t>
+      </w:r>
+      <w:proofErr w:type="spellStart"/>
+      <w:r>
+        <w:rPr>
+          <w:lang w:val="en-US"/>
+        </w:rPr>
+        <w:t>pitanju</w:t>
+      </w:r>
+      <w:proofErr w:type="spellEnd"/>
+      <w:r>
+        <w:rPr>
+          <w:lang w:val="en-US"/>
+        </w:rPr>
+        <w:t>.</w:t>
+      </w:r>
+    </w:p>
+    <w:p>
+      <w:pPr>
+        <w:rPr>
+          <w:lang w:val="en-US"/>
+        </w:rPr>
+      </w:pPr>
+      <w:r>
+        <w:rPr>
+          <w:noProof/>
+          <w:lang w:val="en-US"/>
+        </w:rPr>
+        <w:drawing>
+          <wp:inline distT="0" distB="0" distL="0" distR="0" wp14:anchorId="67F5E70F" wp14:editId="5E5C7E99">
+            <wp:extent cx="2110248" cy="4488180"/>
+            <wp:effectExtent l="0" t="0" r="4445" b="7620"/>
+            <wp:docPr id="7" name="Picture 7"/>
+            <wp:cNvGraphicFramePr>
+              <a:graphicFrameLocks xmlns:a="http://schemas.openxmlformats.org/drawingml/2006/main" noChangeAspect="1"/>
+            </wp:cNvGraphicFramePr>
+            <a:graphic xmlns:a="http://schemas.openxmlformats.org/drawingml/2006/main">
+              <a:graphicData uri="http://schemas.openxmlformats.org/drawingml/2006/picture">
+                <pic:pic xmlns:pic="http://schemas.openxmlformats.org/drawingml/2006/picture">
+                  <pic:nvPicPr>
+                    <pic:cNvPr id="7" name="Picture 7"/>
+                    <pic:cNvPicPr/>
+                  </pic:nvPicPr>
+                  <pic:blipFill>
+                    <a:blip r:embed="rId9">
+                      <a:extLst>
+                        <a:ext uri="{28A0092B-C50C-407E-A947-70E740481C1C}">
+                          <a14:useLocalDpi xmlns:a14="http://schemas.microsoft.com/office/drawing/2010/main" val="0"/>
+                        </a:ext>
+                      </a:extLst>
+                    </a:blip>
+                    <a:stretch>
+                      <a:fillRect/>
+                    </a:stretch>
+                  </pic:blipFill>
+                  <pic:spPr>
+                    <a:xfrm>
+                      <a:off x="0" y="0"/>
+                      <a:ext cx="2116966" cy="4502469"/>
+                    </a:xfrm>
+                    <a:prstGeom prst="rect">
+                      <a:avLst/>
+                    </a:prstGeom>
+                  </pic:spPr>
+                </pic:pic>
+              </a:graphicData>
+            </a:graphic>
+          </wp:inline>
+        </w:drawing>
+      </w:r>
+      <w:r>
+        <w:rPr>
+          <w:noProof/>
+          <w:lang w:val="en-US"/>
+        </w:rPr>
+        <w:drawing>
+          <wp:inline distT="0" distB="0" distL="0" distR="0" wp14:anchorId="25A28826" wp14:editId="74EC3CDC">
+            <wp:extent cx="2194560" cy="4485106"/>
+            <wp:effectExtent l="0" t="0" r="0" b="0"/>
+            <wp:docPr id="8" name="Picture 8"/>
+            <wp:cNvGraphicFramePr>
+              <a:graphicFrameLocks xmlns:a="http://schemas.openxmlformats.org/drawingml/2006/main" noChangeAspect="1"/>
+            </wp:cNvGraphicFramePr>
+            <a:graphic xmlns:a="http://schemas.openxmlformats.org/drawingml/2006/main">
+              <a:graphicData uri="http://schemas.openxmlformats.org/drawingml/2006/picture">
+                <pic:pic xmlns:pic="http://schemas.openxmlformats.org/drawingml/2006/picture">
+                  <pic:nvPicPr>
+                    <pic:cNvPr id="8" name="Picture 8"/>
+                    <pic:cNvPicPr/>
+                  </pic:nvPicPr>
+                  <pic:blipFill>
+                    <a:blip r:embed="rId10">
+                      <a:extLst>
+                        <a:ext uri="{28A0092B-C50C-407E-A947-70E740481C1C}">
+                          <a14:useLocalDpi xmlns:a14="http://schemas.microsoft.com/office/drawing/2010/main" val="0"/>
+                        </a:ext>
+                      </a:extLst>
+                    </a:blip>
+                    <a:stretch>
+                      <a:fillRect/>
+                    </a:stretch>
+                  </pic:blipFill>
+                  <pic:spPr>
+                    <a:xfrm>
+                      <a:off x="0" y="0"/>
+                      <a:ext cx="2210267" cy="4517207"/>
+                    </a:xfrm>
+                    <a:prstGeom prst="rect">
+                      <a:avLst/>
+                    </a:prstGeom>
+                  </pic:spPr>
+                </pic:pic>
+              </a:graphicData>
+            </a:graphic>
+          </wp:inline>
+        </w:drawing>
+      </w:r>
     </w:p>
     <w:sectPr>
       <w:pgSz w:w="11906" w:h="16838"/>

</xml_diff>